<commit_message>
Update README, minor tweaks  in knight tour output
</commit_message>
<xml_diff>
--- a/project_2/README.docx
+++ b/project_2/README.docx
@@ -64,7 +64,13 @@
     <w:p/>
     <w:p>
       <w:r>
-        <w:t>The project is an implementation of uninformed search algorithms using a self-defined PEAS.  The objective of this simulation is that in a 3 x 3</w:t>
+        <w:t>The project is an implementation of uninformed</w:t>
+      </w:r>
+      <w:r>
+        <w:t xml:space="preserve"> and informed</w:t>
+      </w:r>
+      <w:r>
+        <w:t xml:space="preserve"> search algorithms using a self-defined PEAS.  The objective of this simulation is that in a 3 x 3</w:t>
       </w:r>
       <w:r>
         <w:t xml:space="preserve"> chess board</w:t>
@@ -89,67 +95,74 @@
       </w:r>
       <w:r>
         <w:t xml:space="preserve">or move from </w:t>
+      </w:r>
+      <w:r>
+        <w:t>it.)</w:t>
+      </w:r>
+      <w:r>
+        <w:t>, the knight must search for the enemy piece</w:t>
+      </w:r>
+      <w:r>
+        <w:t>.</w:t>
+      </w:r>
+      <w:r>
+        <w:t xml:space="preserve"> The knight piece must follow the traversal rules in the game of chess, where it must traverse 2 cells horizontally/vertically, and move an additional cell horizontally or vertically, depending on the former</w:t>
+      </w:r>
+      <w:r>
+        <w:t xml:space="preserve"> movement</w:t>
+      </w:r>
+      <w:r>
+        <w:t>. The PEAS are as follows:</w:t>
+      </w:r>
+    </w:p>
+    <w:p>
+      <w:r>
+        <w:t xml:space="preserve">Performance measure – </w:t>
+      </w:r>
+      <w:r>
+        <w:t>The knight reaches the cell where the enemy is located</w:t>
+      </w:r>
+    </w:p>
+    <w:p>
+      <w:r>
+        <w:t>Environment – 3 x 3 chessboard.</w:t>
+      </w:r>
+    </w:p>
+    <w:p>
+      <w:r>
+        <w:t>Actuator – “L” traversal of the knight.</w:t>
+      </w:r>
+    </w:p>
+    <w:p>
+      <w:r>
+        <w:t>Sensor – Knight knows its location, and its next moves.</w:t>
+      </w:r>
+    </w:p>
+    <w:p>
+      <w:pPr>
+        <w:rPr>
+          <w:i/>
+        </w:rPr>
+      </w:pPr>
+      <w:r>
+        <w:rPr>
+          <w:i/>
+        </w:rPr>
+        <w:t>Our informed search method is the Greedy Be</w:t>
       </w:r>
       <w:bookmarkStart w:id="0" w:name="_GoBack"/>
       <w:bookmarkEnd w:id="0"/>
       <w:r>
-        <w:t>it.)</w:t>
-      </w:r>
-      <w:r>
-        <w:t>, the knight must search for the enemy piece</w:t>
-      </w:r>
-      <w:r>
-        <w:t>.</w:t>
-      </w:r>
-      <w:r>
-        <w:t xml:space="preserve"> The knight piece must follow the traversal rules in the game of chess, where it must traverse 2 cells horizontally/vertically, and move an additional cell horizontally or vertically, depending on the former</w:t>
-      </w:r>
-      <w:r>
-        <w:t xml:space="preserve"> movement</w:t>
-      </w:r>
-      <w:r>
-        <w:t>. The PEAS are as follows:</w:t>
-      </w:r>
-    </w:p>
-    <w:p>
-      <w:r>
-        <w:t xml:space="preserve">Performance measure </w:t>
-      </w:r>
-      <w:r>
-        <w:t>–</w:t>
-      </w:r>
-      <w:r>
-        <w:t xml:space="preserve"> </w:t>
-      </w:r>
-      <w:r>
-        <w:t>The knight reaches the cell where the enemy is located</w:t>
-      </w:r>
-    </w:p>
-    <w:p>
-      <w:r>
-        <w:t>Environment – 3 x 3 chessboard.</w:t>
-      </w:r>
-    </w:p>
-    <w:p>
-      <w:r>
-        <w:t>Actuator – “L” traversal of the knight.</w:t>
-      </w:r>
-    </w:p>
-    <w:p>
-      <w:r>
-        <w:t>Sensor – Knight knows its location, and its next moves.</w:t>
+        <w:rPr>
+          <w:i/>
+        </w:rPr>
+        <w:t xml:space="preserve">st-First Search. </w:t>
       </w:r>
     </w:p>
     <w:p/>
     <w:p>
       <w:r>
-        <w:t xml:space="preserve">Notes on how to run the </w:t>
-      </w:r>
-      <w:r>
-        <w:t>Project</w:t>
-      </w:r>
-      <w:r>
-        <w:t>:</w:t>
+        <w:t>Notes on how to run the Project:</w:t>
       </w:r>
     </w:p>
     <w:p>
@@ -179,178 +192,82 @@
         </w:numPr>
       </w:pPr>
       <w:r>
-        <w:t>T</w:t>
-      </w:r>
-      <w:r>
-        <w:t xml:space="preserve">ree_traversal.py accepts an argument to select whether the program will run a </w:t>
-      </w:r>
-      <w:proofErr w:type="spellStart"/>
-      <w:r>
-        <w:t>dfs</w:t>
-      </w:r>
-      <w:proofErr w:type="spellEnd"/>
-      <w:r>
-        <w:t xml:space="preserve"> or a </w:t>
-      </w:r>
-      <w:proofErr w:type="spellStart"/>
-      <w:r>
-        <w:t>bfs</w:t>
-      </w:r>
-      <w:proofErr w:type="spellEnd"/>
-      <w:r>
-        <w:t>.</w:t>
-      </w:r>
-    </w:p>
-    <w:p>
-      <w:pPr>
-        <w:pStyle w:val="ListParagraph"/>
-        <w:numPr>
-          <w:ilvl w:val="1"/>
-          <w:numId w:val="4"/>
-        </w:numPr>
-      </w:pPr>
-      <w:r>
-        <w:t xml:space="preserve">To run </w:t>
-      </w:r>
-      <w:proofErr w:type="spellStart"/>
-      <w:r>
-        <w:t>bfs</w:t>
-      </w:r>
-      <w:proofErr w:type="spellEnd"/>
-      <w:r>
-        <w:t xml:space="preserve">: python </w:t>
-      </w:r>
-      <w:r>
+        <w:t>In contrast to our project 1, where it accepts an additional parameter such as BFS and DFS, this program runs all algorithms (BFS, DFS, Greedy Best First Search)</w:t>
+      </w:r>
+    </w:p>
+    <w:p>
+      <w:pPr>
+        <w:rPr>
+          <w:b/>
+          <w:sz w:val="52"/>
+        </w:rPr>
+      </w:pPr>
+      <w:r>
+        <w:rPr>
+          <w:b/>
+          <w:sz w:val="52"/>
+        </w:rPr>
+        <w:t>To ru</w:t>
+      </w:r>
+      <w:r>
+        <w:rPr>
+          <w:b/>
+          <w:sz w:val="52"/>
+        </w:rPr>
+        <w:t>n, simply type</w:t>
+      </w:r>
+      <w:r>
+        <w:rPr>
+          <w:b/>
+          <w:sz w:val="52"/>
+        </w:rPr>
+        <w:t xml:space="preserve"> python </w:t>
+      </w:r>
+      <w:r>
+        <w:rPr>
+          <w:b/>
+          <w:sz w:val="52"/>
+        </w:rPr>
         <w:t>knight_tour</w:t>
       </w:r>
       <w:r>
-        <w:t xml:space="preserve">.py </w:t>
-      </w:r>
-      <w:proofErr w:type="spellStart"/>
-      <w:r>
-        <w:t>bfs</w:t>
-      </w:r>
-      <w:proofErr w:type="spellEnd"/>
-    </w:p>
-    <w:p>
-      <w:pPr>
-        <w:pStyle w:val="ListParagraph"/>
-        <w:numPr>
-          <w:ilvl w:val="1"/>
-          <w:numId w:val="4"/>
-        </w:numPr>
-      </w:pPr>
-      <w:r>
-        <w:t xml:space="preserve">To run </w:t>
-      </w:r>
-      <w:proofErr w:type="spellStart"/>
-      <w:r>
-        <w:t>dfs</w:t>
-      </w:r>
-      <w:proofErr w:type="spellEnd"/>
-      <w:r>
-        <w:t xml:space="preserve">: python </w:t>
-      </w:r>
-      <w:r>
-        <w:t>knight_tour</w:t>
-      </w:r>
-      <w:r>
-        <w:t xml:space="preserve">.py </w:t>
-      </w:r>
-      <w:proofErr w:type="spellStart"/>
-      <w:r>
-        <w:t>dfs</w:t>
-      </w:r>
-      <w:proofErr w:type="spellEnd"/>
-    </w:p>
-    <w:p>
-      <w:pPr>
-        <w:pStyle w:val="ListParagraph"/>
-        <w:numPr>
-          <w:ilvl w:val="0"/>
-          <w:numId w:val="4"/>
-        </w:numPr>
-      </w:pPr>
-      <w:r>
-        <w:t>The arguments '</w:t>
-      </w:r>
-      <w:proofErr w:type="spellStart"/>
-      <w:r>
-        <w:t>dfs</w:t>
-      </w:r>
-      <w:proofErr w:type="spellEnd"/>
-      <w:r>
-        <w:t>' or '</w:t>
-      </w:r>
-      <w:proofErr w:type="spellStart"/>
-      <w:r>
-        <w:t>bfs</w:t>
-      </w:r>
-      <w:proofErr w:type="spellEnd"/>
-      <w:r>
-        <w:t xml:space="preserve">' are not case-sensitive. </w:t>
-      </w:r>
-      <w:proofErr w:type="gramStart"/>
-      <w:r>
-        <w:t>So</w:t>
-      </w:r>
-      <w:proofErr w:type="gramEnd"/>
-      <w:r>
-        <w:t xml:space="preserve"> it can be DFS or </w:t>
-      </w:r>
-      <w:proofErr w:type="spellStart"/>
-      <w:r>
-        <w:t>Dfs</w:t>
-      </w:r>
-      <w:proofErr w:type="spellEnd"/>
-      <w:r>
-        <w:t>.</w:t>
-      </w:r>
-    </w:p>
-    <w:p/>
-    <w:p/>
-    <w:p/>
-    <w:p/>
-    <w:p/>
-    <w:p/>
-    <w:p/>
-    <w:p/>
-    <w:p/>
-    <w:p>
-      <w:r>
-        <w:lastRenderedPageBreak/>
-        <w:t>Notes on the output:</w:t>
-      </w:r>
-    </w:p>
-    <w:p>
-      <w:pPr>
-        <w:pStyle w:val="ListParagraph"/>
-        <w:numPr>
-          <w:ilvl w:val="0"/>
-          <w:numId w:val="8"/>
-        </w:numPr>
-      </w:pPr>
-      <w:r>
-        <w:t xml:space="preserve">Below is a sample output of </w:t>
-      </w:r>
-      <w:r>
-        <w:t>BFS:</w:t>
-      </w:r>
-    </w:p>
-    <w:p>
-      <w:pPr>
-        <w:pStyle w:val="ListParagraph"/>
-        <w:numPr>
-          <w:ilvl w:val="1"/>
-          <w:numId w:val="8"/>
-        </w:numPr>
-      </w:pPr>
-      <w:r>
+        <w:rPr>
+          <w:b/>
+          <w:sz w:val="52"/>
+        </w:rPr>
+        <w:t>.py</w:t>
+      </w:r>
+      <w:r>
+        <w:rPr>
+          <w:b/>
+          <w:sz w:val="52"/>
+        </w:rPr>
+        <w:t xml:space="preserve"> in the command line/terminal</w:t>
+      </w:r>
+      <w:r>
+        <w:rPr>
+          <w:b/>
+          <w:sz w:val="52"/>
+        </w:rPr>
+        <w:t>. This will run all algorithms for your convenience.</w:t>
+      </w:r>
+      <w:r>
+        <w:rPr>
+          <w:b/>
+          <w:sz w:val="52"/>
+        </w:rPr>
+        <w:t xml:space="preserve"> </w:t>
+      </w:r>
+      <w:r>
+        <w:rPr>
+          <w:b/>
+          <w:sz w:val="52"/>
+        </w:rPr>
         <w:drawing>
-          <wp:inline distT="0" distB="0" distL="0" distR="0" wp14:anchorId="032E4C0F" wp14:editId="28B425F6">
-            <wp:extent cx="3149600" cy="2571102"/>
+          <wp:inline distT="0" distB="0" distL="0" distR="0" wp14:anchorId="1580411B" wp14:editId="37244611">
+            <wp:extent cx="329889" cy="379827"/>
             <wp:effectExtent l="0" t="0" r="0" b="1270"/>
-            <wp:docPr id="1" name="Picture 1"/>
+            <wp:docPr id="12" name="Picture 12"/>
             <wp:cNvGraphicFramePr>
               <a:graphicFrameLocks xmlns:a="http://schemas.openxmlformats.org/drawingml/2006/main" noChangeAspect="1"/>
             </wp:cNvGraphicFramePr>
@@ -370,7 +287,7 @@
                   <pic:spPr>
                     <a:xfrm>
                       <a:off x="0" y="0"/>
-                      <a:ext cx="3152068" cy="2573116"/>
+                      <a:ext cx="346322" cy="398748"/>
                     </a:xfrm>
                     <a:prstGeom prst="rect">
                       <a:avLst/>
@@ -383,6 +300,16 @@
         </w:drawing>
       </w:r>
     </w:p>
+    <w:p/>
+    <w:p/>
+    <w:p/>
+    <w:p/>
+    <w:p>
+      <w:r>
+        <w:lastRenderedPageBreak/>
+        <w:t>Notes on the output:</w:t>
+      </w:r>
+    </w:p>
     <w:p>
       <w:pPr>
         <w:pStyle w:val="ListParagraph"/>
@@ -392,23 +319,22 @@
         </w:numPr>
       </w:pPr>
       <w:r>
-        <w:t>Below is the sample output of DFS:</w:t>
+        <w:t>Below is a sample output</w:t>
+      </w:r>
+      <w:r>
+        <w:t>:</w:t>
       </w:r>
     </w:p>
     <w:p>
       <w:pPr>
         <w:pStyle w:val="ListParagraph"/>
-        <w:numPr>
-          <w:ilvl w:val="1"/>
-          <w:numId w:val="8"/>
-        </w:numPr>
       </w:pPr>
       <w:r>
         <w:drawing>
-          <wp:inline distT="0" distB="0" distL="0" distR="0" wp14:anchorId="12BFD059" wp14:editId="63A8A366">
-            <wp:extent cx="3448050" cy="2667000"/>
+          <wp:inline distT="0" distB="0" distL="0" distR="0" wp14:anchorId="05183A73" wp14:editId="41488844">
+            <wp:extent cx="2328203" cy="2066018"/>
             <wp:effectExtent l="0" t="0" r="0" b="0"/>
-            <wp:docPr id="5" name="Picture 5"/>
+            <wp:docPr id="1" name="Picture 1"/>
             <wp:cNvGraphicFramePr>
               <a:graphicFrameLocks xmlns:a="http://schemas.openxmlformats.org/drawingml/2006/main" noChangeAspect="1"/>
             </wp:cNvGraphicFramePr>
@@ -428,7 +354,7 @@
                   <pic:spPr>
                     <a:xfrm>
                       <a:off x="0" y="0"/>
-                      <a:ext cx="3448050" cy="2667000"/>
+                      <a:ext cx="2343067" cy="2079208"/>
                     </a:xfrm>
                     <a:prstGeom prst="rect">
                       <a:avLst/>
@@ -440,7 +366,127 @@
           </wp:inline>
         </w:drawing>
       </w:r>
-    </w:p>
+      <w:r>
+        <w:t xml:space="preserve"> </w:t>
+      </w:r>
+      <w:r>
+        <w:drawing>
+          <wp:inline distT="0" distB="0" distL="0" distR="0" wp14:anchorId="74BCBCE1" wp14:editId="2ED90E07">
+            <wp:extent cx="2268294" cy="2067559"/>
+            <wp:effectExtent l="0" t="0" r="0" b="9525"/>
+            <wp:docPr id="9" name="Picture 9"/>
+            <wp:cNvGraphicFramePr>
+              <a:graphicFrameLocks xmlns:a="http://schemas.openxmlformats.org/drawingml/2006/main" noChangeAspect="1"/>
+            </wp:cNvGraphicFramePr>
+            <a:graphic xmlns:a="http://schemas.openxmlformats.org/drawingml/2006/main">
+              <a:graphicData uri="http://schemas.openxmlformats.org/drawingml/2006/picture">
+                <pic:pic xmlns:pic="http://schemas.openxmlformats.org/drawingml/2006/picture">
+                  <pic:nvPicPr>
+                    <pic:cNvPr id="1" name=""/>
+                    <pic:cNvPicPr/>
+                  </pic:nvPicPr>
+                  <pic:blipFill>
+                    <a:blip r:embed="rId7"/>
+                    <a:stretch>
+                      <a:fillRect/>
+                    </a:stretch>
+                  </pic:blipFill>
+                  <pic:spPr>
+                    <a:xfrm>
+                      <a:off x="0" y="0"/>
+                      <a:ext cx="2274856" cy="2073540"/>
+                    </a:xfrm>
+                    <a:prstGeom prst="rect">
+                      <a:avLst/>
+                    </a:prstGeom>
+                  </pic:spPr>
+                </pic:pic>
+              </a:graphicData>
+            </a:graphic>
+          </wp:inline>
+        </w:drawing>
+      </w:r>
+    </w:p>
+    <w:p>
+      <w:pPr>
+        <w:pStyle w:val="ListParagraph"/>
+      </w:pPr>
+      <w:r>
+        <w:drawing>
+          <wp:inline distT="0" distB="0" distL="0" distR="0" wp14:anchorId="7C71C6B0" wp14:editId="65BCAF78">
+            <wp:extent cx="1835736" cy="2873325"/>
+            <wp:effectExtent l="0" t="0" r="0" b="3810"/>
+            <wp:docPr id="10" name="Picture 10"/>
+            <wp:cNvGraphicFramePr>
+              <a:graphicFrameLocks xmlns:a="http://schemas.openxmlformats.org/drawingml/2006/main" noChangeAspect="1"/>
+            </wp:cNvGraphicFramePr>
+            <a:graphic xmlns:a="http://schemas.openxmlformats.org/drawingml/2006/main">
+              <a:graphicData uri="http://schemas.openxmlformats.org/drawingml/2006/picture">
+                <pic:pic xmlns:pic="http://schemas.openxmlformats.org/drawingml/2006/picture">
+                  <pic:nvPicPr>
+                    <pic:cNvPr id="1" name=""/>
+                    <pic:cNvPicPr/>
+                  </pic:nvPicPr>
+                  <pic:blipFill>
+                    <a:blip r:embed="rId8"/>
+                    <a:stretch>
+                      <a:fillRect/>
+                    </a:stretch>
+                  </pic:blipFill>
+                  <pic:spPr>
+                    <a:xfrm>
+                      <a:off x="0" y="0"/>
+                      <a:ext cx="1845146" cy="2888054"/>
+                    </a:xfrm>
+                    <a:prstGeom prst="rect">
+                      <a:avLst/>
+                    </a:prstGeom>
+                  </pic:spPr>
+                </pic:pic>
+              </a:graphicData>
+            </a:graphic>
+          </wp:inline>
+        </w:drawing>
+      </w:r>
+      <w:r>
+        <w:drawing>
+          <wp:inline distT="0" distB="0" distL="0" distR="0" wp14:anchorId="2423A88B" wp14:editId="0705AFBF">
+            <wp:extent cx="2959252" cy="800141"/>
+            <wp:effectExtent l="0" t="0" r="0" b="0"/>
+            <wp:docPr id="11" name="Picture 11"/>
+            <wp:cNvGraphicFramePr>
+              <a:graphicFrameLocks xmlns:a="http://schemas.openxmlformats.org/drawingml/2006/main" noChangeAspect="1"/>
+            </wp:cNvGraphicFramePr>
+            <a:graphic xmlns:a="http://schemas.openxmlformats.org/drawingml/2006/main">
+              <a:graphicData uri="http://schemas.openxmlformats.org/drawingml/2006/picture">
+                <pic:pic xmlns:pic="http://schemas.openxmlformats.org/drawingml/2006/picture">
+                  <pic:nvPicPr>
+                    <pic:cNvPr id="1" name=""/>
+                    <pic:cNvPicPr/>
+                  </pic:nvPicPr>
+                  <pic:blipFill>
+                    <a:blip r:embed="rId9"/>
+                    <a:stretch>
+                      <a:fillRect/>
+                    </a:stretch>
+                  </pic:blipFill>
+                  <pic:spPr>
+                    <a:xfrm>
+                      <a:off x="0" y="0"/>
+                      <a:ext cx="2959252" cy="800141"/>
+                    </a:xfrm>
+                    <a:prstGeom prst="rect">
+                      <a:avLst/>
+                    </a:prstGeom>
+                  </pic:spPr>
+                </pic:pic>
+              </a:graphicData>
+            </a:graphic>
+          </wp:inline>
+        </w:drawing>
+      </w:r>
+    </w:p>
+    <w:p/>
     <w:p>
       <w:pPr>
         <w:pStyle w:val="ListParagraph"/>
@@ -455,7 +501,10 @@
         </w:numPr>
       </w:pPr>
       <w:r>
-        <w:t>In the first two lines, the randomly generated locations of the knight and the enemy are printed.</w:t>
+        <w:t xml:space="preserve">The output has </w:t>
+      </w:r>
+      <w:r>
+        <w:t>4 parts – BFS traversal, DFS traversal, GBFS traversal, and the results summary</w:t>
       </w:r>
     </w:p>
     <w:p>
@@ -467,7 +516,27 @@
         </w:numPr>
       </w:pPr>
       <w:r>
-        <w:t>The lines that follow this are the traversals of the knight.</w:t>
+        <w:t>In the first two lines, the randomly generated locations of the knight and the enemy are printed.</w:t>
+      </w:r>
+    </w:p>
+    <w:p>
+      <w:pPr>
+        <w:pStyle w:val="ListParagraph"/>
+        <w:numPr>
+          <w:ilvl w:val="1"/>
+          <w:numId w:val="8"/>
+        </w:numPr>
+      </w:pPr>
+      <w:r>
+        <w:t xml:space="preserve">All algorithms </w:t>
+      </w:r>
+      <w:proofErr w:type="gramStart"/>
+      <w:r>
+        <w:t>uses</w:t>
+      </w:r>
+      <w:proofErr w:type="gramEnd"/>
+      <w:r>
+        <w:t xml:space="preserve"> the same randomly generated coordinates</w:t>
       </w:r>
     </w:p>
     <w:p>
@@ -479,10 +548,52 @@
         </w:numPr>
       </w:pPr>
       <w:r>
-        <w:t xml:space="preserve">When the goal has been reached, </w:t>
-      </w:r>
-      <w:r>
-        <w:t>total traverse time is printed, and the program stops.</w:t>
+        <w:t>The lines that follow this are the traversals of the knight.</w:t>
+      </w:r>
+    </w:p>
+    <w:p>
+      <w:pPr>
+        <w:pStyle w:val="ListParagraph"/>
+        <w:numPr>
+          <w:ilvl w:val="0"/>
+          <w:numId w:val="8"/>
+        </w:numPr>
+      </w:pPr>
+      <w:r>
+        <w:t>When the goal has been reached</w:t>
+      </w:r>
+      <w:r>
+        <w:t xml:space="preserve"> for all 3 algorithms</w:t>
+      </w:r>
+      <w:r>
+        <w:t xml:space="preserve">, </w:t>
+      </w:r>
+      <w:r>
+        <w:t>the summary is printed</w:t>
+      </w:r>
+    </w:p>
+    <w:p>
+      <w:pPr>
+        <w:pStyle w:val="ListParagraph"/>
+        <w:numPr>
+          <w:ilvl w:val="1"/>
+          <w:numId w:val="8"/>
+        </w:numPr>
+      </w:pPr>
+      <w:r>
+        <w:t>Run time is printed</w:t>
+      </w:r>
+    </w:p>
+    <w:p>
+      <w:pPr>
+        <w:pStyle w:val="ListParagraph"/>
+        <w:numPr>
+          <w:ilvl w:val="1"/>
+          <w:numId w:val="8"/>
+        </w:numPr>
+      </w:pPr>
+      <w:r>
+        <w:t>Farthest depth level is also printed</w:t>
       </w:r>
     </w:p>
     <w:sectPr>
@@ -1043,7 +1154,7 @@
   <w:abstractNum w:abstractNumId="6" w15:restartNumberingAfterBreak="0">
     <w:nsid w:val="6E7B2BF8"/>
     <w:multiLevelType w:val="hybridMultilevel"/>
-    <w:tmpl w:val="F0A8EA6A"/>
+    <w:tmpl w:val="8D3A4D48"/>
     <w:lvl w:ilvl="0" w:tplc="3409000F">
       <w:start w:val="1"/>
       <w:numFmt w:val="decimal"/>
@@ -1056,14 +1167,17 @@
         <w:rFonts w:hint="default"/>
       </w:rPr>
     </w:lvl>
-    <w:lvl w:ilvl="1" w:tplc="34090019">
-      <w:start w:val="1"/>
-      <w:numFmt w:val="lowerLetter"/>
-      <w:lvlText w:val="%2."/>
+    <w:lvl w:ilvl="1" w:tplc="34090001">
+      <w:start w:val="1"/>
+      <w:numFmt w:val="bullet"/>
+      <w:lvlText w:val=""/>
       <w:lvlJc w:val="left"/>
       <w:pPr>
         <w:ind w:left="1440" w:hanging="360"/>
       </w:pPr>
+      <w:rPr>
+        <w:rFonts w:ascii="Symbol" w:hAnsi="Symbol" w:hint="default"/>
+      </w:rPr>
     </w:lvl>
     <w:lvl w:ilvl="2" w:tplc="3409001B" w:tentative="1">
       <w:start w:val="1"/>

</xml_diff>